<commit_message>
Updated normal CV == Aug_2023_CV using Imperial Format
</commit_message>
<xml_diff>
--- a/Aug_2023_CV.docx
+++ b/Aug_2023_CV.docx
@@ -1220,27 +1220,27 @@
           <w:sz w:val="18"/>
           <w:szCs w:val="18"/>
         </w:rPr>
-        <w:tab/>
-      </w:r>
-      <w:r>
-        <w:rPr>
-          <w:rFonts w:ascii="Arial" w:hAnsi="Arial" w:cs="Arial"/>
-          <w:b/>
-          <w:bCs/>
-          <w:sz w:val="18"/>
-          <w:szCs w:val="18"/>
-        </w:rPr>
-        <w:tab/>
-      </w:r>
-      <w:r>
-        <w:rPr>
-          <w:rFonts w:ascii="Arial" w:hAnsi="Arial" w:cs="Arial"/>
-          <w:b/>
-          <w:bCs/>
-          <w:sz w:val="18"/>
-          <w:szCs w:val="18"/>
-        </w:rPr>
-        <w:tab/>
+        <w:t xml:space="preserve"> (Ride Hailing </w:t>
+      </w:r>
+      <w:r>
+        <w:rPr>
+          <w:rFonts w:ascii="Arial" w:hAnsi="Arial" w:cs="Arial"/>
+          <w:b/>
+          <w:bCs/>
+          <w:sz w:val="18"/>
+          <w:szCs w:val="18"/>
+        </w:rPr>
+        <w:t>Startup</w:t>
+      </w:r>
+      <w:r>
+        <w:rPr>
+          <w:rFonts w:ascii="Arial" w:hAnsi="Arial" w:cs="Arial"/>
+          <w:b/>
+          <w:bCs/>
+          <w:sz w:val="18"/>
+          <w:szCs w:val="18"/>
+        </w:rPr>
+        <w:t>)</w:t>
       </w:r>
       <w:r>
         <w:rPr>
@@ -4749,9 +4749,12 @@
 </file>
 
 <file path=customXml/item1.xml><?xml version="1.0" encoding="utf-8"?>
-<p:properties xmlns:p="http://schemas.microsoft.com/office/2006/metadata/properties" xmlns:xsi="http://www.w3.org/2001/XMLSchema-instance" xmlns:pc="http://schemas.microsoft.com/office/infopath/2007/PartnerControls">
-  <documentManagement/>
-</p:properties>
+<?mso-contentType ?>
+<FormTemplates xmlns="http://schemas.microsoft.com/sharepoint/v3/contenttype/forms">
+  <Display>DocumentLibraryForm</Display>
+  <Edit>DocumentLibraryForm</Edit>
+  <New>DocumentLibraryForm</New>
+</FormTemplates>
 </file>
 
 <file path=customXml/item2.xml><?xml version="1.0" encoding="utf-8"?>
@@ -4964,19 +4967,15 @@
 </file>
 
 <file path=customXml/item3.xml><?xml version="1.0" encoding="utf-8"?>
-<?mso-contentType ?>
-<FormTemplates xmlns="http://schemas.microsoft.com/sharepoint/v3/contenttype/forms">
-  <Display>DocumentLibraryForm</Display>
-  <Edit>DocumentLibraryForm</Edit>
-  <New>DocumentLibraryForm</New>
-</FormTemplates>
+<p:properties xmlns:p="http://schemas.microsoft.com/office/2006/metadata/properties" xmlns:xsi="http://www.w3.org/2001/XMLSchema-instance" xmlns:pc="http://schemas.microsoft.com/office/infopath/2007/PartnerControls">
+  <documentManagement/>
+</p:properties>
 </file>
 
 <file path=customXml/itemProps1.xml><?xml version="1.0" encoding="utf-8"?>
-<ds:datastoreItem xmlns:ds="http://schemas.openxmlformats.org/officeDocument/2006/customXml" ds:itemID="{51696B2B-08AD-4409-8DC2-E397DD1A9BD7}">
+<ds:datastoreItem xmlns:ds="http://schemas.openxmlformats.org/officeDocument/2006/customXml" ds:itemID="{3122BC21-E9AB-4B1C-AD5A-C364A7480C9B}">
   <ds:schemaRefs>
-    <ds:schemaRef ds:uri="http://schemas.microsoft.com/office/2006/metadata/properties"/>
-    <ds:schemaRef ds:uri="http://schemas.microsoft.com/office/infopath/2007/PartnerControls"/>
+    <ds:schemaRef ds:uri="http://schemas.microsoft.com/sharepoint/v3/contenttype/forms"/>
   </ds:schemaRefs>
 </ds:datastoreItem>
 </file>
@@ -5001,9 +5000,10 @@
 </file>
 
 <file path=customXml/itemProps3.xml><?xml version="1.0" encoding="utf-8"?>
-<ds:datastoreItem xmlns:ds="http://schemas.openxmlformats.org/officeDocument/2006/customXml" ds:itemID="{3122BC21-E9AB-4B1C-AD5A-C364A7480C9B}">
+<ds:datastoreItem xmlns:ds="http://schemas.openxmlformats.org/officeDocument/2006/customXml" ds:itemID="{51696B2B-08AD-4409-8DC2-E397DD1A9BD7}">
   <ds:schemaRefs>
-    <ds:schemaRef ds:uri="http://schemas.microsoft.com/sharepoint/v3/contenttype/forms"/>
+    <ds:schemaRef ds:uri="http://schemas.microsoft.com/office/2006/metadata/properties"/>
+    <ds:schemaRef ds:uri="http://schemas.microsoft.com/office/infopath/2007/PartnerControls"/>
   </ds:schemaRefs>
 </ds:datastoreItem>
 </file>
</xml_diff>

<commit_message>
Updating phone number on CV
</commit_message>
<xml_diff>
--- a/Aug_2023_CV.docx
+++ b/Aug_2023_CV.docx
@@ -101,6 +101,7 @@
         </w:pBdr>
         <w:rPr>
           <w:rFonts w:ascii="Arial" w:hAnsi="Arial" w:cs="Arial"/>
+          <w:b/>
           <w:sz w:val="18"/>
           <w:szCs w:val="18"/>
         </w:rPr>
@@ -142,6 +143,7 @@
     <w:p>
       <w:pPr>
         <w:pStyle w:val="BodyText"/>
+        <w:spacing w:line="276" w:lineRule="auto"/>
         <w:rPr>
           <w:rFonts w:ascii="Arial" w:hAnsi="Arial" w:cs="Arial"/>
           <w:b/>
@@ -295,6 +297,7 @@
     <w:p>
       <w:pPr>
         <w:pStyle w:val="BodyText"/>
+        <w:spacing w:line="276" w:lineRule="auto"/>
         <w:ind w:left="720" w:firstLine="720"/>
         <w:rPr>
           <w:rFonts w:ascii="Arial" w:hAnsi="Arial" w:cs="Arial"/>
@@ -312,7 +315,27 @@
           <w:sz w:val="18"/>
           <w:szCs w:val="18"/>
         </w:rPr>
-        <w:t>MSc Risk Management &amp; Financial Engineering</w:t>
+        <w:t xml:space="preserve">MSc Risk Management </w:t>
+      </w:r>
+      <w:r>
+        <w:rPr>
+          <w:rFonts w:ascii="Arial" w:hAnsi="Arial" w:cs="Arial"/>
+          <w:bCs/>
+          <w:i/>
+          <w:sz w:val="18"/>
+          <w:szCs w:val="18"/>
+        </w:rPr>
+        <w:t>and</w:t>
+      </w:r>
+      <w:r>
+        <w:rPr>
+          <w:rFonts w:ascii="Arial" w:hAnsi="Arial" w:cs="Arial"/>
+          <w:bCs/>
+          <w:i/>
+          <w:sz w:val="18"/>
+          <w:szCs w:val="18"/>
+        </w:rPr>
+        <w:t xml:space="preserve"> Financial Engineering</w:t>
       </w:r>
     </w:p>
     <w:p>
@@ -368,6 +391,7 @@
     <w:p>
       <w:pPr>
         <w:pStyle w:val="BodyText"/>
+        <w:spacing w:line="276" w:lineRule="auto"/>
         <w:rPr>
           <w:rFonts w:ascii="Arial" w:hAnsi="Arial" w:cs="Arial"/>
           <w:b/>
@@ -485,29 +509,6 @@
           <w:szCs w:val="18"/>
         </w:rPr>
         <w:t>Manchester, UK</w:t>
-      </w:r>
-    </w:p>
-    <w:p>
-      <w:pPr>
-        <w:pStyle w:val="BodyText"/>
-        <w:ind w:left="720" w:firstLine="720"/>
-        <w:rPr>
-          <w:rFonts w:ascii="Arial" w:hAnsi="Arial" w:cs="Arial"/>
-          <w:bCs/>
-          <w:i/>
-          <w:sz w:val="18"/>
-          <w:szCs w:val="18"/>
-        </w:rPr>
-      </w:pPr>
-      <w:r>
-        <w:rPr>
-          <w:rFonts w:ascii="Arial" w:hAnsi="Arial" w:cs="Arial"/>
-          <w:bCs/>
-          <w:i/>
-          <w:sz w:val="18"/>
-          <w:szCs w:val="18"/>
-        </w:rPr>
-        <w:t>B.Eng. Electrical and Electronic Engineering, First Class Honours</w:t>
       </w:r>
     </w:p>
     <w:p>
@@ -516,6 +517,30 @@
         <w:spacing w:line="276" w:lineRule="auto"/>
         <w:ind w:left="720" w:firstLine="720"/>
         <w:rPr>
+          <w:rFonts w:ascii="Arial" w:hAnsi="Arial" w:cs="Arial"/>
+          <w:bCs/>
+          <w:i/>
+          <w:sz w:val="18"/>
+          <w:szCs w:val="18"/>
+        </w:rPr>
+      </w:pPr>
+      <w:r>
+        <w:rPr>
+          <w:rFonts w:ascii="Arial" w:hAnsi="Arial" w:cs="Arial"/>
+          <w:bCs/>
+          <w:i/>
+          <w:sz w:val="18"/>
+          <w:szCs w:val="18"/>
+        </w:rPr>
+        <w:t>B.Eng. Electrical and Electronic Engineering, First Class Honours</w:t>
+      </w:r>
+    </w:p>
+    <w:p>
+      <w:pPr>
+        <w:pStyle w:val="BodyText"/>
+        <w:spacing w:line="276" w:lineRule="auto"/>
+        <w:ind w:left="720" w:firstLine="720"/>
+        <w:rPr>
           <w:rFonts w:ascii="Arial" w:eastAsia="Arial" w:hAnsi="Arial" w:cs="Arial"/>
           <w:i/>
           <w:iCs/>
@@ -531,7 +556,7 @@
           <w:sz w:val="18"/>
           <w:szCs w:val="18"/>
         </w:rPr>
-        <w:t xml:space="preserve">Mathematics 1E1, Mathematics 1E2, Mathematics 2E1, Numerical Analysis, </w:t>
+        <w:t>Mathematics</w:t>
       </w:r>
       <w:r>
         <w:rPr>
@@ -541,7 +566,77 @@
           <w:sz w:val="18"/>
           <w:szCs w:val="18"/>
         </w:rPr>
+        <w:t xml:space="preserve">, </w:t>
+      </w:r>
+      <w:r>
+        <w:rPr>
+          <w:rFonts w:ascii="Arial" w:eastAsia="Arial" w:hAnsi="Arial" w:cs="Arial"/>
+          <w:i/>
+          <w:iCs/>
+          <w:sz w:val="18"/>
+          <w:szCs w:val="18"/>
+        </w:rPr>
+        <w:t xml:space="preserve">Numerical Analysis, </w:t>
+      </w:r>
+      <w:r>
+        <w:rPr>
+          <w:rFonts w:ascii="Arial" w:eastAsia="Arial" w:hAnsi="Arial" w:cs="Arial"/>
+          <w:i/>
+          <w:iCs/>
+          <w:sz w:val="18"/>
+          <w:szCs w:val="18"/>
+        </w:rPr>
         <w:t>Concurrent Systems,</w:t>
+      </w:r>
+      <w:r>
+        <w:rPr>
+          <w:rFonts w:ascii="Arial" w:eastAsia="Arial" w:hAnsi="Arial" w:cs="Arial"/>
+          <w:i/>
+          <w:iCs/>
+          <w:sz w:val="18"/>
+          <w:szCs w:val="18"/>
+        </w:rPr>
+        <w:t xml:space="preserve"> </w:t>
+      </w:r>
+      <w:r>
+        <w:rPr>
+          <w:rFonts w:ascii="Arial" w:eastAsia="Arial" w:hAnsi="Arial" w:cs="Arial"/>
+          <w:i/>
+          <w:iCs/>
+          <w:sz w:val="18"/>
+          <w:szCs w:val="18"/>
+        </w:rPr>
+        <w:t xml:space="preserve">Signals </w:t>
+      </w:r>
+      <w:r>
+        <w:rPr>
+          <w:rFonts w:ascii="Arial" w:eastAsia="Arial" w:hAnsi="Arial" w:cs="Arial"/>
+          <w:i/>
+          <w:iCs/>
+          <w:sz w:val="18"/>
+          <w:szCs w:val="18"/>
+        </w:rPr>
+        <w:t>and</w:t>
+      </w:r>
+      <w:r>
+        <w:rPr>
+          <w:rFonts w:ascii="Arial" w:eastAsia="Arial" w:hAnsi="Arial" w:cs="Arial"/>
+          <w:i/>
+          <w:iCs/>
+          <w:sz w:val="18"/>
+          <w:szCs w:val="18"/>
+        </w:rPr>
+        <w:t xml:space="preserve"> Systems,</w:t>
+      </w:r>
+      <w:r>
+        <w:rPr>
+          <w:rFonts w:ascii="Arial" w:eastAsia="Arial" w:hAnsi="Arial" w:cs="Arial"/>
+          <w:i/>
+          <w:iCs/>
+          <w:sz w:val="18"/>
+          <w:szCs w:val="18"/>
+        </w:rPr>
+        <w:t xml:space="preserve"> Control Systems,</w:t>
       </w:r>
     </w:p>
     <w:p>
@@ -565,7 +660,27 @@
           <w:sz w:val="18"/>
           <w:szCs w:val="18"/>
         </w:rPr>
-        <w:t>Signals &amp; Systems, Data Networking, C Programming, Computer Systems Architecture</w:t>
+        <w:t>Data Networking, C Programming, Computer Systems Architectur</w:t>
+      </w:r>
+      <w:r>
+        <w:rPr>
+          <w:rFonts w:ascii="Arial" w:eastAsia="Arial" w:hAnsi="Arial" w:cs="Arial"/>
+          <w:i/>
+          <w:iCs/>
+          <w:sz w:val="18"/>
+          <w:szCs w:val="18"/>
+        </w:rPr>
+        <w:t>e</w:t>
+      </w:r>
+      <w:r>
+        <w:rPr>
+          <w:rFonts w:ascii="Arial" w:eastAsia="Arial" w:hAnsi="Arial" w:cs="Arial"/>
+          <w:i/>
+          <w:iCs/>
+          <w:sz w:val="18"/>
+          <w:szCs w:val="18"/>
+        </w:rPr>
+        <w:t>, Embedded Systems</w:t>
       </w:r>
     </w:p>
     <w:p>
@@ -868,23 +983,7 @@
           <w:sz w:val="18"/>
           <w:szCs w:val="18"/>
         </w:rPr>
-        <w:t xml:space="preserve">, leveraging datasets </w:t>
-      </w:r>
-      <w:r>
-        <w:rPr>
-          <w:rFonts w:ascii="Arial" w:hAnsi="Arial" w:cs="Arial"/>
-          <w:sz w:val="18"/>
-          <w:szCs w:val="18"/>
-        </w:rPr>
-        <w:t xml:space="preserve">like </w:t>
-      </w:r>
-      <w:r>
-        <w:rPr>
-          <w:rFonts w:ascii="Arial" w:hAnsi="Arial" w:cs="Arial"/>
-          <w:sz w:val="18"/>
-          <w:szCs w:val="18"/>
-        </w:rPr>
-        <w:t xml:space="preserve">Compustat, CIQ, and Short Interest Data </w:t>
+        <w:t xml:space="preserve">, leveraging Compustat, CIQ, and Short Interest Data </w:t>
       </w:r>
     </w:p>
     <w:p>
@@ -923,15 +1022,15 @@
           <w:sz w:val="18"/>
           <w:szCs w:val="18"/>
         </w:rPr>
-        <w:t>&amp;</w:t>
-      </w:r>
-      <w:r>
-        <w:rPr>
-          <w:rFonts w:ascii="Arial" w:hAnsi="Arial" w:cs="Arial"/>
-          <w:sz w:val="18"/>
-          <w:szCs w:val="18"/>
-        </w:rPr>
-        <w:t xml:space="preserve"> factor investing strategies for clients via C++ scripts, reducing runtime by 10% and </w:t>
+        <w:t xml:space="preserve">and </w:t>
+      </w:r>
+      <w:r>
+        <w:rPr>
+          <w:rFonts w:ascii="Arial" w:hAnsi="Arial" w:cs="Arial"/>
+          <w:sz w:val="18"/>
+          <w:szCs w:val="18"/>
+        </w:rPr>
+        <w:t xml:space="preserve">factor investing strategies for clients via C++ scripts, reducing runtime by 10% and </w:t>
       </w:r>
       <w:r>
         <w:rPr>
@@ -1041,7 +1140,23 @@
           <w:sz w:val="18"/>
           <w:szCs w:val="18"/>
         </w:rPr>
-        <w:t xml:space="preserve">demos &amp; training sessions </w:t>
+        <w:t xml:space="preserve">demos </w:t>
+      </w:r>
+      <w:r>
+        <w:rPr>
+          <w:rFonts w:ascii="Arial" w:hAnsi="Arial" w:cs="Arial"/>
+          <w:sz w:val="18"/>
+          <w:szCs w:val="18"/>
+        </w:rPr>
+        <w:t xml:space="preserve">and </w:t>
+      </w:r>
+      <w:r>
+        <w:rPr>
+          <w:rFonts w:ascii="Arial" w:hAnsi="Arial" w:cs="Arial"/>
+          <w:sz w:val="18"/>
+          <w:szCs w:val="18"/>
+        </w:rPr>
+        <w:t xml:space="preserve">training sessions </w:t>
       </w:r>
       <w:r>
         <w:rPr>
@@ -1159,7 +1274,23 @@
           <w:sz w:val="18"/>
           <w:szCs w:val="18"/>
         </w:rPr>
-        <w:t>10 North American &amp; EMEA clients</w:t>
+        <w:t xml:space="preserve">10 North American </w:t>
+      </w:r>
+      <w:r>
+        <w:rPr>
+          <w:rFonts w:ascii="Arial" w:hAnsi="Arial" w:cs="Arial"/>
+          <w:sz w:val="18"/>
+          <w:szCs w:val="18"/>
+        </w:rPr>
+        <w:t xml:space="preserve">and </w:t>
+      </w:r>
+      <w:r>
+        <w:rPr>
+          <w:rFonts w:ascii="Arial" w:hAnsi="Arial" w:cs="Arial"/>
+          <w:sz w:val="18"/>
+          <w:szCs w:val="18"/>
+        </w:rPr>
+        <w:t>EMEA clients</w:t>
       </w:r>
       <w:r>
         <w:rPr>
@@ -1292,6 +1423,7 @@
         </w:rPr>
         <w:tab/>
       </w:r>
+      <w:proofErr w:type="gramStart"/>
       <w:r>
         <w:rPr>
           <w:rFonts w:ascii="Arial" w:hAnsi="Arial" w:cs="Arial"/>
@@ -1320,7 +1452,18 @@
           <w:sz w:val="18"/>
           <w:szCs w:val="18"/>
         </w:rPr>
-        <w:t xml:space="preserve">Islamabad, </w:t>
+        <w:t>Islamabad</w:t>
+      </w:r>
+      <w:proofErr w:type="gramEnd"/>
+      <w:r>
+        <w:rPr>
+          <w:rFonts w:ascii="Arial" w:hAnsi="Arial" w:cs="Arial"/>
+          <w:b/>
+          <w:bCs/>
+          <w:sz w:val="18"/>
+          <w:szCs w:val="18"/>
+        </w:rPr>
+        <w:t xml:space="preserve">, </w:t>
       </w:r>
       <w:r>
         <w:rPr>
@@ -1480,6 +1623,7 @@
     <w:p>
       <w:pPr>
         <w:pStyle w:val="BodyText2"/>
+        <w:spacing w:line="276" w:lineRule="auto"/>
         <w:rPr>
           <w:rFonts w:ascii="Arial" w:hAnsi="Arial" w:cs="Arial"/>
           <w:b/>
@@ -1605,6 +1749,7 @@
     <w:p>
       <w:pPr>
         <w:pStyle w:val="BodyText2"/>
+        <w:spacing w:line="276" w:lineRule="auto"/>
         <w:rPr>
           <w:rFonts w:ascii="Arial" w:hAnsi="Arial" w:cs="Arial"/>
           <w:b/>
@@ -1637,62 +1782,62 @@
           <w:sz w:val="18"/>
           <w:szCs w:val="18"/>
         </w:rPr>
-        <w:t>EEE Pass Scheme Leader &amp; Coordinator</w:t>
-      </w:r>
-      <w:r>
-        <w:rPr>
-          <w:rFonts w:ascii="Arial" w:hAnsi="Arial" w:cs="Arial"/>
-          <w:b/>
-          <w:sz w:val="18"/>
-          <w:szCs w:val="18"/>
-        </w:rPr>
-        <w:tab/>
-      </w:r>
-      <w:r>
-        <w:rPr>
-          <w:rFonts w:ascii="Arial" w:hAnsi="Arial" w:cs="Arial"/>
-          <w:b/>
-          <w:sz w:val="18"/>
-          <w:szCs w:val="18"/>
-        </w:rPr>
-        <w:tab/>
-      </w:r>
-      <w:r>
-        <w:rPr>
-          <w:rFonts w:ascii="Arial" w:hAnsi="Arial" w:cs="Arial"/>
-          <w:b/>
-          <w:sz w:val="18"/>
-          <w:szCs w:val="18"/>
-        </w:rPr>
-        <w:tab/>
-      </w:r>
-      <w:r>
-        <w:rPr>
-          <w:rFonts w:ascii="Arial" w:hAnsi="Arial" w:cs="Arial"/>
-          <w:b/>
-          <w:sz w:val="18"/>
-          <w:szCs w:val="18"/>
-        </w:rPr>
-        <w:tab/>
-      </w:r>
-      <w:r>
-        <w:rPr>
-          <w:rFonts w:ascii="Arial" w:hAnsi="Arial" w:cs="Arial"/>
-          <w:b/>
-          <w:sz w:val="18"/>
-          <w:szCs w:val="18"/>
-        </w:rPr>
-        <w:tab/>
-        <w:t xml:space="preserve">       </w:t>
-      </w:r>
-      <w:r>
-        <w:rPr>
-          <w:rFonts w:ascii="Arial" w:hAnsi="Arial" w:cs="Arial"/>
-          <w:b/>
-          <w:sz w:val="18"/>
-          <w:szCs w:val="18"/>
-        </w:rPr>
-        <w:t xml:space="preserve">   </w:t>
+        <w:t xml:space="preserve">EEE Pass Scheme Leader </w:t>
+      </w:r>
+      <w:r>
+        <w:rPr>
+          <w:rFonts w:ascii="Arial" w:hAnsi="Arial" w:cs="Arial"/>
+          <w:b/>
+          <w:sz w:val="18"/>
+          <w:szCs w:val="18"/>
+        </w:rPr>
+        <w:t>and</w:t>
+      </w:r>
+      <w:r>
+        <w:rPr>
+          <w:rFonts w:ascii="Arial" w:hAnsi="Arial" w:cs="Arial"/>
+          <w:b/>
+          <w:sz w:val="18"/>
+          <w:szCs w:val="18"/>
+        </w:rPr>
+        <w:t xml:space="preserve"> Coordinator</w:t>
+      </w:r>
+      <w:r>
+        <w:rPr>
+          <w:rFonts w:ascii="Arial" w:hAnsi="Arial" w:cs="Arial"/>
+          <w:b/>
+          <w:sz w:val="18"/>
+          <w:szCs w:val="18"/>
+        </w:rPr>
+        <w:tab/>
+      </w:r>
+      <w:r>
+        <w:rPr>
+          <w:rFonts w:ascii="Arial" w:hAnsi="Arial" w:cs="Arial"/>
+          <w:b/>
+          <w:sz w:val="18"/>
+          <w:szCs w:val="18"/>
+        </w:rPr>
+        <w:tab/>
+      </w:r>
+      <w:r>
+        <w:rPr>
+          <w:rFonts w:ascii="Arial" w:hAnsi="Arial" w:cs="Arial"/>
+          <w:b/>
+          <w:sz w:val="18"/>
+          <w:szCs w:val="18"/>
+        </w:rPr>
+        <w:tab/>
+      </w:r>
+      <w:r>
+        <w:rPr>
+          <w:rFonts w:ascii="Arial" w:hAnsi="Arial" w:cs="Arial"/>
+          <w:b/>
+          <w:sz w:val="18"/>
+          <w:szCs w:val="18"/>
+        </w:rPr>
+        <w:tab/>
+        <w:t xml:space="preserve">          </w:t>
       </w:r>
       <w:r>
         <w:rPr>
@@ -1893,7 +2038,43 @@
           <w:sz w:val="18"/>
           <w:szCs w:val="18"/>
         </w:rPr>
-        <w:t>Programming Languages: Python (advanced), C++ (Intermediate), SQL (Intermediate), R (Basic)</w:t>
+        <w:t>Programming Languages: Python (</w:t>
+      </w:r>
+      <w:r>
+        <w:rPr>
+          <w:rFonts w:ascii="Arial" w:hAnsi="Arial" w:cs="Arial"/>
+          <w:bCs/>
+          <w:sz w:val="18"/>
+          <w:szCs w:val="18"/>
+        </w:rPr>
+        <w:t>Intermediate</w:t>
+      </w:r>
+      <w:r>
+        <w:rPr>
+          <w:rFonts w:ascii="Arial" w:hAnsi="Arial" w:cs="Arial"/>
+          <w:bCs/>
+          <w:sz w:val="18"/>
+          <w:szCs w:val="18"/>
+        </w:rPr>
+        <w:t>), C++ (</w:t>
+      </w:r>
+      <w:r>
+        <w:rPr>
+          <w:rFonts w:ascii="Arial" w:hAnsi="Arial" w:cs="Arial"/>
+          <w:bCs/>
+          <w:sz w:val="18"/>
+          <w:szCs w:val="18"/>
+        </w:rPr>
+        <w:t>Basic</w:t>
+      </w:r>
+      <w:r>
+        <w:rPr>
+          <w:rFonts w:ascii="Arial" w:hAnsi="Arial" w:cs="Arial"/>
+          <w:bCs/>
+          <w:sz w:val="18"/>
+          <w:szCs w:val="18"/>
+        </w:rPr>
+        <w:t>), SQL (Intermediate), R (Basic)</w:t>
       </w:r>
     </w:p>
     <w:p>
@@ -1955,7 +2136,7 @@
           <w:szCs w:val="18"/>
         </w:rPr>
         <w:tab/>
-        <w:t>Software: VScode, PyCharm, Databricks, Snowflake, SSMS, kdb+, Docker</w:t>
+        <w:t>Software: VScode, PyCharm, Databricks, Snowflake, SSMS</w:t>
       </w:r>
     </w:p>
     <w:p>
@@ -2151,7 +2332,61 @@
           <w:sz w:val="18"/>
           <w:szCs w:val="18"/>
         </w:rPr>
-        <w:t>Engaging in endurance exercises, aiming to finish the London Marathon in under 5 hours in 2025</w:t>
+        <w:t>Reading,</w:t>
+      </w:r>
+      <w:r>
+        <w:rPr>
+          <w:rFonts w:ascii="Arial" w:hAnsi="Arial" w:cs="Arial"/>
+          <w:bCs/>
+          <w:sz w:val="18"/>
+          <w:szCs w:val="18"/>
+        </w:rPr>
+        <w:t xml:space="preserve"> </w:t>
+      </w:r>
+      <w:r>
+        <w:rPr>
+          <w:rFonts w:ascii="Arial" w:hAnsi="Arial" w:cs="Arial"/>
+          <w:bCs/>
+          <w:sz w:val="18"/>
+          <w:szCs w:val="18"/>
+        </w:rPr>
+        <w:t>Running,</w:t>
+      </w:r>
+      <w:r>
+        <w:rPr>
+          <w:rFonts w:ascii="Arial" w:hAnsi="Arial" w:cs="Arial"/>
+          <w:bCs/>
+          <w:sz w:val="18"/>
+          <w:szCs w:val="18"/>
+        </w:rPr>
+        <w:t xml:space="preserve"> </w:t>
+      </w:r>
+      <w:r>
+        <w:rPr>
+          <w:rFonts w:ascii="Arial" w:hAnsi="Arial" w:cs="Arial"/>
+          <w:bCs/>
+          <w:sz w:val="18"/>
+          <w:szCs w:val="18"/>
+        </w:rPr>
+        <w:t xml:space="preserve">Hiking, </w:t>
+      </w:r>
+      <w:r>
+        <w:rPr>
+          <w:rFonts w:ascii="Arial" w:hAnsi="Arial" w:cs="Arial"/>
+          <w:bCs/>
+          <w:sz w:val="18"/>
+          <w:szCs w:val="18"/>
+        </w:rPr>
+        <w:t>and Footbal</w:t>
+      </w:r>
+      <w:r>
+        <w:rPr>
+          <w:rFonts w:ascii="Arial" w:hAnsi="Arial" w:cs="Arial"/>
+          <w:bCs/>
+          <w:sz w:val="18"/>
+          <w:szCs w:val="18"/>
+        </w:rPr>
+        <w:t>l</w:t>
       </w:r>
     </w:p>
     <w:sectPr>
@@ -4758,6 +4993,12 @@
 </file>
 
 <file path=customXml/item2.xml><?xml version="1.0" encoding="utf-8"?>
+<p:properties xmlns:p="http://schemas.microsoft.com/office/2006/metadata/properties" xmlns:xsi="http://www.w3.org/2001/XMLSchema-instance" xmlns:pc="http://schemas.microsoft.com/office/infopath/2007/PartnerControls">
+  <documentManagement/>
+</p:properties>
+</file>
+
+<file path=customXml/item3.xml><?xml version="1.0" encoding="utf-8"?>
 <ct:contentTypeSchema xmlns:ct="http://schemas.microsoft.com/office/2006/metadata/contentType" xmlns:ma="http://schemas.microsoft.com/office/2006/metadata/properties/metaAttributes" ct:_="" ma:_="" ma:contentTypeName="Document" ma:contentTypeID="0x0101006BDF5F864DBBD64494F9A5CA201D6A1E" ma:contentTypeVersion="11" ma:contentTypeDescription="Create a new document." ma:contentTypeScope="" ma:versionID="cd543af696ea2ec185f29a50d9274064">
   <xsd:schema xmlns:xsd="http://www.w3.org/2001/XMLSchema" xmlns:xs="http://www.w3.org/2001/XMLSchema" xmlns:p="http://schemas.microsoft.com/office/2006/metadata/properties" xmlns:ns3="a21773c9-ca1f-4b54-a855-37ddb8ac1b91" xmlns:ns4="96a95c56-4a84-460c-bf39-af8aca089b97" targetNamespace="http://schemas.microsoft.com/office/2006/metadata/properties" ma:root="true" ma:fieldsID="610a6dd25bf27e6bf96d9f29b1a8d86c" ns3:_="" ns4:_="">
     <xsd:import namespace="a21773c9-ca1f-4b54-a855-37ddb8ac1b91"/>
@@ -4966,12 +5207,6 @@
 </ct:contentTypeSchema>
 </file>
 
-<file path=customXml/item3.xml><?xml version="1.0" encoding="utf-8"?>
-<p:properties xmlns:p="http://schemas.microsoft.com/office/2006/metadata/properties" xmlns:xsi="http://www.w3.org/2001/XMLSchema-instance" xmlns:pc="http://schemas.microsoft.com/office/infopath/2007/PartnerControls">
-  <documentManagement/>
-</p:properties>
-</file>
-
 <file path=customXml/itemProps1.xml><?xml version="1.0" encoding="utf-8"?>
 <ds:datastoreItem xmlns:ds="http://schemas.openxmlformats.org/officeDocument/2006/customXml" ds:itemID="{3122BC21-E9AB-4B1C-AD5A-C364A7480C9B}">
   <ds:schemaRefs>
@@ -4981,6 +5216,15 @@
 </file>
 
 <file path=customXml/itemProps2.xml><?xml version="1.0" encoding="utf-8"?>
+<ds:datastoreItem xmlns:ds="http://schemas.openxmlformats.org/officeDocument/2006/customXml" ds:itemID="{51696B2B-08AD-4409-8DC2-E397DD1A9BD7}">
+  <ds:schemaRefs>
+    <ds:schemaRef ds:uri="http://schemas.microsoft.com/office/2006/metadata/properties"/>
+    <ds:schemaRef ds:uri="http://schemas.microsoft.com/office/infopath/2007/PartnerControls"/>
+  </ds:schemaRefs>
+</ds:datastoreItem>
+</file>
+
+<file path=customXml/itemProps3.xml><?xml version="1.0" encoding="utf-8"?>
 <ds:datastoreItem xmlns:ds="http://schemas.openxmlformats.org/officeDocument/2006/customXml" ds:itemID="{25872FA8-D85A-4CF0-B895-575E70C91F22}">
   <ds:schemaRefs>
     <ds:schemaRef ds:uri="http://schemas.microsoft.com/office/2006/metadata/contentType"/>
@@ -4997,13 +5241,4 @@
     <ds:schemaRef ds:uri="http://schemas.microsoft.com/internal/obd"/>
   </ds:schemaRefs>
 </ds:datastoreItem>
-</file>
-
-<file path=customXml/itemProps3.xml><?xml version="1.0" encoding="utf-8"?>
-<ds:datastoreItem xmlns:ds="http://schemas.openxmlformats.org/officeDocument/2006/customXml" ds:itemID="{51696B2B-08AD-4409-8DC2-E397DD1A9BD7}">
-  <ds:schemaRefs>
-    <ds:schemaRef ds:uri="http://schemas.microsoft.com/office/2006/metadata/properties"/>
-    <ds:schemaRef ds:uri="http://schemas.microsoft.com/office/infopath/2007/PartnerControls"/>
-  </ds:schemaRefs>
-</ds:datastoreItem>
 </file>
</xml_diff>